<commit_message>
Update File Activiti 1 V1.4
</commit_message>
<xml_diff>
--- a/07-Other/Team3_DevSolutions_Activity1.docx
+++ b/07-Other/Team3_DevSolutions_Activity1.docx
@@ -1711,7 +1711,43 @@
       <w:pPr>
         <w:widowControl/>
         <w:spacing w:after="160" w:line="360" w:lineRule="auto"/>
-        <w:ind w:firstLine="0"/>
+        <w:jc w:val="both"/>
+        <w:rPr>
+          <w:b/>
+        </w:rPr>
+      </w:pPr>
+      <w:r>
+        <w:rPr>
+          <w:b/>
+        </w:rPr>
+        <w:t>https://youtu.be/95ccVoATMKM</w:t>
+      </w:r>
+    </w:p>
+    <w:p>
+      <w:pPr>
+        <w:widowControl/>
+        <w:numPr>
+          <w:ilvl w:val="0"/>
+          <w:numId w:val="3"/>
+        </w:numPr>
+        <w:spacing w:after="160" w:line="360" w:lineRule="auto"/>
+        <w:jc w:val="both"/>
+        <w:rPr>
+          <w:b/>
+        </w:rPr>
+      </w:pPr>
+      <w:r>
+        <w:rPr>
+          <w:b/>
+        </w:rPr>
+        <w:t>Link to the video presentation of the project:</w:t>
+      </w:r>
+    </w:p>
+    <w:p>
+      <w:pPr>
+        <w:widowControl/>
+        <w:spacing w:after="160" w:line="360" w:lineRule="auto"/>
+        <w:ind w:left="360" w:firstLine="0"/>
         <w:jc w:val="both"/>
         <w:rPr>
           <w:b/>
@@ -1724,47 +1760,6 @@
             <w:b/>
           </w:rPr>
           <w:t>https://youtu.be/NKBhaofJvQs</w:t>
-        </w:r>
-      </w:hyperlink>
-    </w:p>
-    <w:p>
-      <w:pPr>
-        <w:widowControl/>
-        <w:numPr>
-          <w:ilvl w:val="0"/>
-          <w:numId w:val="3"/>
-        </w:numPr>
-        <w:spacing w:after="160" w:line="360" w:lineRule="auto"/>
-        <w:jc w:val="both"/>
-        <w:rPr>
-          <w:b/>
-        </w:rPr>
-      </w:pPr>
-      <w:r>
-        <w:rPr>
-          <w:b/>
-        </w:rPr>
-        <w:t>Link to the video presentation of the project:</w:t>
-      </w:r>
-    </w:p>
-    <w:p>
-      <w:pPr>
-        <w:widowControl/>
-        <w:spacing w:after="160" w:line="360" w:lineRule="auto"/>
-        <w:ind w:firstLine="0"/>
-        <w:jc w:val="both"/>
-        <w:rPr>
-          <w:b/>
-        </w:rPr>
-      </w:pPr>
-      <w:hyperlink r:id="rId11">
-        <w:r>
-          <w:rPr>
-            <w:b/>
-            <w:color w:val="1155CC"/>
-            <w:u w:val="single"/>
-          </w:rPr>
-          <w:t>https://youtu.be/yrsqwRnew68</w:t>
         </w:r>
       </w:hyperlink>
     </w:p>
@@ -1834,7 +1829,7 @@
                     <pic:cNvPicPr preferRelativeResize="0"/>
                   </pic:nvPicPr>
                   <pic:blipFill>
-                    <a:blip r:embed="rId12"/>
+                    <a:blip r:embed="rId11"/>
                     <a:srcRect/>
                     <a:stretch>
                       <a:fillRect/>
@@ -1870,11 +1865,19 @@
           <w:b/>
         </w:rPr>
       </w:pPr>
-      <w:r>
-        <w:rPr>
-          <w:b/>
-        </w:rPr>
-        <w:t>Idea(Interview) and Feature List( Product BackLlog):</w:t>
+      <w:proofErr w:type="gramStart"/>
+      <w:r>
+        <w:rPr>
+          <w:b/>
+        </w:rPr>
+        <w:t>Idea(</w:t>
+      </w:r>
+      <w:proofErr w:type="gramEnd"/>
+      <w:r>
+        <w:rPr>
+          <w:b/>
+        </w:rPr>
+        <w:t>Interview) and Feature List( Product BackLlog):</w:t>
       </w:r>
     </w:p>
     <w:p>
@@ -1954,7 +1957,7 @@
                     <pic:cNvPicPr preferRelativeResize="0"/>
                   </pic:nvPicPr>
                   <pic:blipFill>
-                    <a:blip r:embed="rId13"/>
+                    <a:blip r:embed="rId12"/>
                     <a:srcRect/>
                     <a:stretch>
                       <a:fillRect/>
@@ -1994,7 +1997,21 @@
         <w:rPr>
           <w:b/>
         </w:rPr>
-        <w:t>List the features(Products Backlog)</w:t>
+        <w:t xml:space="preserve">List the </w:t>
+      </w:r>
+      <w:proofErr w:type="gramStart"/>
+      <w:r>
+        <w:rPr>
+          <w:b/>
+        </w:rPr>
+        <w:t>features(</w:t>
+      </w:r>
+      <w:proofErr w:type="gramEnd"/>
+      <w:r>
+        <w:rPr>
+          <w:b/>
+        </w:rPr>
+        <w:t>Products Backlog)</w:t>
       </w:r>
       <w:r>
         <w:rPr>
@@ -2022,7 +2039,7 @@
                     <pic:cNvPicPr preferRelativeResize="0"/>
                   </pic:nvPicPr>
                   <pic:blipFill>
-                    <a:blip r:embed="rId14"/>
+                    <a:blip r:embed="rId13"/>
                     <a:srcRect/>
                     <a:stretch>
                       <a:fillRect/>
@@ -2069,12 +2086,20 @@
           <w:b/>
         </w:rPr>
       </w:pPr>
+      <w:proofErr w:type="gramStart"/>
       <w:r>
         <w:rPr>
           <w:b/>
         </w:rPr>
         <w:lastRenderedPageBreak/>
-        <w:t>Diagrams(Classes, Use Cases, Architecture):</w:t>
+        <w:t>Diagrams(</w:t>
+      </w:r>
+      <w:proofErr w:type="gramEnd"/>
+      <w:r>
+        <w:rPr>
+          <w:b/>
+        </w:rPr>
+        <w:t>Classes, Use Cases, Architecture):</w:t>
       </w:r>
     </w:p>
     <w:p>
@@ -2124,7 +2149,7 @@
                     <pic:cNvPicPr/>
                   </pic:nvPicPr>
                   <pic:blipFill>
-                    <a:blip r:embed="rId15"/>
+                    <a:blip r:embed="rId14"/>
                     <a:stretch>
                       <a:fillRect/>
                     </a:stretch>
@@ -2193,7 +2218,7 @@
                     <pic:cNvPicPr/>
                   </pic:nvPicPr>
                   <pic:blipFill>
-                    <a:blip r:embed="rId16"/>
+                    <a:blip r:embed="rId15"/>
                     <a:stretch>
                       <a:fillRect/>
                     </a:stretch>
@@ -2268,7 +2293,7 @@
                     <pic:cNvPicPr preferRelativeResize="0"/>
                   </pic:nvPicPr>
                   <pic:blipFill>
-                    <a:blip r:embed="rId17"/>
+                    <a:blip r:embed="rId16"/>
                     <a:srcRect l="4818" t="6366" r="6661"/>
                     <a:stretch>
                       <a:fillRect/>
@@ -2319,7 +2344,21 @@
         <w:rPr>
           <w:b/>
         </w:rPr>
-        <w:t>MongoDB Atlas Database(In the cloud):</w:t>
+        <w:t xml:space="preserve">MongoDB Atlas </w:t>
+      </w:r>
+      <w:proofErr w:type="gramStart"/>
+      <w:r>
+        <w:rPr>
+          <w:b/>
+        </w:rPr>
+        <w:t>Database(</w:t>
+      </w:r>
+      <w:proofErr w:type="gramEnd"/>
+      <w:r>
+        <w:rPr>
+          <w:b/>
+        </w:rPr>
+        <w:t>In the cloud):</w:t>
       </w:r>
     </w:p>
     <w:p>
@@ -2506,7 +2545,7 @@
                     <pic:cNvPicPr preferRelativeResize="0"/>
                   </pic:nvPicPr>
                   <pic:blipFill>
-                    <a:blip r:embed="rId18"/>
+                    <a:blip r:embed="rId17"/>
                     <a:srcRect/>
                     <a:stretch>
                       <a:fillRect/>
@@ -2575,7 +2614,7 @@
                     <pic:cNvPicPr preferRelativeResize="0"/>
                   </pic:nvPicPr>
                   <pic:blipFill>
-                    <a:blip r:embed="rId19"/>
+                    <a:blip r:embed="rId18"/>
                     <a:srcRect r="28022"/>
                     <a:stretch>
                       <a:fillRect/>
@@ -2738,7 +2777,7 @@
                     </pic:cNvPicPr>
                   </pic:nvPicPr>
                   <pic:blipFill>
-                    <a:blip r:embed="rId20">
+                    <a:blip r:embed="rId19">
                       <a:extLst>
                         <a:ext uri="{28A0092B-C50C-407E-A947-70E740481C1C}">
                           <a14:useLocalDpi xmlns:a14="http://schemas.microsoft.com/office/drawing/2010/main" val="0"/>
@@ -2816,7 +2855,7 @@
                     <pic:cNvPicPr preferRelativeResize="0"/>
                   </pic:nvPicPr>
                   <pic:blipFill>
-                    <a:blip r:embed="rId21"/>
+                    <a:blip r:embed="rId20"/>
                     <a:srcRect/>
                     <a:stretch>
                       <a:fillRect/>
@@ -2885,7 +2924,7 @@
                     <pic:cNvPicPr preferRelativeResize="0"/>
                   </pic:nvPicPr>
                   <pic:blipFill>
-                    <a:blip r:embed="rId22"/>
+                    <a:blip r:embed="rId21"/>
                     <a:srcRect/>
                     <a:stretch>
                       <a:fillRect/>
@@ -2977,7 +3016,7 @@
                     <pic:cNvPicPr/>
                   </pic:nvPicPr>
                   <pic:blipFill>
-                    <a:blip r:embed="rId23"/>
+                    <a:blip r:embed="rId22"/>
                     <a:stretch>
                       <a:fillRect/>
                     </a:stretch>
@@ -3044,7 +3083,7 @@
                     <pic:cNvPicPr preferRelativeResize="0"/>
                   </pic:nvPicPr>
                   <pic:blipFill>
-                    <a:blip r:embed="rId24"/>
+                    <a:blip r:embed="rId23"/>
                     <a:srcRect/>
                     <a:stretch>
                       <a:fillRect/>
@@ -3146,7 +3185,7 @@
                     <pic:cNvPicPr preferRelativeResize="0"/>
                   </pic:nvPicPr>
                   <pic:blipFill>
-                    <a:blip r:embed="rId25"/>
+                    <a:blip r:embed="rId24"/>
                     <a:srcRect/>
                     <a:stretch>
                       <a:fillRect/>
@@ -3215,7 +3254,7 @@
                     <pic:cNvPicPr preferRelativeResize="0"/>
                   </pic:nvPicPr>
                   <pic:blipFill>
-                    <a:blip r:embed="rId26"/>
+                    <a:blip r:embed="rId25"/>
                     <a:srcRect/>
                     <a:stretch>
                       <a:fillRect/>
@@ -3361,7 +3400,7 @@
                     <pic:cNvPicPr preferRelativeResize="0"/>
                   </pic:nvPicPr>
                   <pic:blipFill rotWithShape="1">
-                    <a:blip r:embed="rId27"/>
+                    <a:blip r:embed="rId26"/>
                     <a:srcRect t="4665"/>
                     <a:stretch/>
                   </pic:blipFill>
@@ -3431,24 +3470,52 @@
         <w:rPr>
           <w:b/>
         </w:rPr>
-        <w:t>GitHub Repository (Structure and Individual Collaboration)                                          /1</w:t>
-      </w:r>
-    </w:p>
-    <w:p>
-      <w:pPr>
-        <w:widowControl/>
-        <w:spacing w:after="160" w:line="360" w:lineRule="auto"/>
-        <w:ind w:firstLine="0"/>
-        <w:jc w:val="both"/>
-        <w:rPr>
-          <w:b/>
-        </w:rPr>
-      </w:pPr>
-      <w:r>
-        <w:rPr>
-          <w:b/>
-        </w:rPr>
-        <w:t xml:space="preserve">-Idea (Interview) and feature List(Product Backlog) </w:t>
+        <w:t xml:space="preserve">GitHub Repository (Structure and Individual </w:t>
+      </w:r>
+      <w:proofErr w:type="gramStart"/>
+      <w:r>
+        <w:rPr>
+          <w:b/>
+        </w:rPr>
+        <w:t xml:space="preserve">Collaboration)   </w:t>
+      </w:r>
+      <w:proofErr w:type="gramEnd"/>
+      <w:r>
+        <w:rPr>
+          <w:b/>
+        </w:rPr>
+        <w:t xml:space="preserve">                                       /1</w:t>
+      </w:r>
+    </w:p>
+    <w:p>
+      <w:pPr>
+        <w:widowControl/>
+        <w:spacing w:after="160" w:line="360" w:lineRule="auto"/>
+        <w:ind w:firstLine="0"/>
+        <w:jc w:val="both"/>
+        <w:rPr>
+          <w:b/>
+        </w:rPr>
+      </w:pPr>
+      <w:r>
+        <w:rPr>
+          <w:b/>
+        </w:rPr>
+        <w:t xml:space="preserve">-Idea (Interview) and feature </w:t>
+      </w:r>
+      <w:proofErr w:type="gramStart"/>
+      <w:r>
+        <w:rPr>
+          <w:b/>
+        </w:rPr>
+        <w:t>List(</w:t>
+      </w:r>
+      <w:proofErr w:type="gramEnd"/>
+      <w:r>
+        <w:rPr>
+          <w:b/>
+        </w:rPr>
+        <w:t xml:space="preserve">Product Backlog) </w:t>
       </w:r>
       <w:r>
         <w:rPr>
@@ -3564,6 +3631,7 @@
         </w:rPr>
         <w:tab/>
       </w:r>
+      <w:proofErr w:type="gramStart"/>
       <w:r>
         <w:rPr>
           <w:b/>
@@ -3576,6 +3644,12 @@
           <w:b/>
         </w:rPr>
         <w:tab/>
+      </w:r>
+      <w:proofErr w:type="gramEnd"/>
+      <w:r>
+        <w:rPr>
+          <w:b/>
+        </w:rPr>
         <w:t xml:space="preserve">   /1</w:t>
       </w:r>
     </w:p>
@@ -3795,7 +3869,7 @@
       </w:pPr>
     </w:p>
     <w:sectPr>
-      <w:headerReference w:type="default" r:id="rId28"/>
+      <w:headerReference w:type="default" r:id="rId27"/>
       <w:pgSz w:w="11910" w:h="16840"/>
       <w:pgMar w:top="1418" w:right="1418" w:bottom="993" w:left="1418" w:header="444" w:footer="0" w:gutter="0"/>
       <w:cols w:space="720"/>
@@ -4633,7 +4707,7 @@
             </wp:anchor>
           </w:drawing>
         </mc:Choice>
-        <mc:Fallback xmlns:dgm="http://schemas.openxmlformats.org/drawingml/2006/diagram" xmlns:lc="http://schemas.openxmlformats.org/drawingml/2006/lockedCanvas" xmlns:c="http://schemas.openxmlformats.org/drawingml/2006/chart" xmlns:pic="http://schemas.openxmlformats.org/drawingml/2006/picture" xmlns:a="http://schemas.openxmlformats.org/drawingml/2006/main" xmlns:sl="http://schemas.openxmlformats.org/schemaLibrary/2006/main">
+        <mc:Fallback xmlns:sl="http://schemas.openxmlformats.org/schemaLibrary/2006/main" xmlns:a="http://schemas.openxmlformats.org/drawingml/2006/main" xmlns:pic="http://schemas.openxmlformats.org/drawingml/2006/picture" xmlns:c="http://schemas.openxmlformats.org/drawingml/2006/chart" xmlns:lc="http://schemas.openxmlformats.org/drawingml/2006/lockedCanvas" xmlns:dgm="http://schemas.openxmlformats.org/drawingml/2006/diagram">
           <w:drawing>
             <wp:anchor allowOverlap="1" behindDoc="1" distB="0" distT="0" distL="0" distR="0" hidden="0" layoutInCell="1" locked="0" relativeHeight="0" simplePos="0">
               <wp:simplePos x="0" y="0"/>

</xml_diff>